<commit_message>
spaghetti plot by cohort
</commit_message>
<xml_diff>
--- a/Background/Data Notes.docx
+++ b/Background/Data Notes.docx
@@ -25,6 +25,19 @@
       </w:r>
       <w:r>
         <w:t xml:space="preserve">for overweight or obese participants. Participants used a Bluetooth scale daily to weigh themselves. There are 3 cohorts in the study. These cohorts indicate participants who started the study around the same time. </w:t>
+      </w:r>
+    </w:p>
+    <w:p>
+      <w:pPr>
+        <w:rPr>
+          <w:color w:val="FF0000"/>
+        </w:rPr>
+      </w:pPr>
+      <w:r>
+        <w:rPr>
+          <w:color w:val="FF0000"/>
+        </w:rPr>
+        <w:t>For each cohort, how many days do we have recorded? – summarize this</w:t>
       </w:r>
     </w:p>
     <w:p>
@@ -304,15 +317,7 @@
         <w:annotationRef/>
       </w:r>
       <w:r>
-        <w:t xml:space="preserve">Could these have been cut short due to </w:t>
-      </w:r>
-      <w:proofErr w:type="spellStart"/>
-      <w:r>
-        <w:t>Covid</w:t>
-      </w:r>
-      <w:proofErr w:type="spellEnd"/>
-      <w:r>
-        <w:t xml:space="preserve">? </w:t>
+        <w:t xml:space="preserve">Could these have been cut short due to Covid? </w:t>
       </w:r>
     </w:p>
     <w:p>

</xml_diff>